<commit_message>
Poprawka do nazw life line'ów
</commit_message>
<xml_diff>
--- a/stage-5/Sprawozdanie - etap 5.docx
+++ b/stage-5/Sprawozdanie - etap 5.docx
@@ -17,15 +17,7 @@
         <w:ind w:left="360" w:hanging="360"/>
       </w:pPr>
       <w:r>
-        <w:t xml:space="preserve">Michał </w:t>
-      </w:r>
-      <w:proofErr w:type="spellStart"/>
-      <w:r>
-        <w:t>Dziedziak</w:t>
-      </w:r>
-      <w:proofErr w:type="spellEnd"/>
-      <w:r>
-        <w:t>, 263901</w:t>
+        <w:t>Michał Dziedziak, 263901</w:t>
       </w:r>
     </w:p>
     <w:p>
@@ -71,31 +63,7 @@
           <w:szCs w:val="36"/>
           <w:lang w:val="pl-PL"/>
         </w:rPr>
-        <w:t>7,</w:t>
-      </w:r>
-      <w:r>
-        <w:rPr>
-          <w:rStyle w:val="normaltextrun"/>
-          <w:rFonts w:ascii="Calibri" w:hAnsi="Calibri" w:cs="Calibri"/>
-          <w:b/>
-          <w:bCs/>
-          <w:sz w:val="36"/>
-          <w:szCs w:val="36"/>
-          <w:lang w:val="pl-PL"/>
-        </w:rPr>
-        <w:t xml:space="preserve"> </w:t>
-      </w:r>
-      <w:r>
-        <w:rPr>
-          <w:rStyle w:val="normaltextrun"/>
-          <w:rFonts w:ascii="Calibri" w:hAnsi="Calibri" w:cs="Calibri"/>
-          <w:b/>
-          <w:bCs/>
-          <w:sz w:val="36"/>
-          <w:szCs w:val="36"/>
-          <w:lang w:val="pl-PL"/>
-        </w:rPr>
-        <w:t>8, 9, 10</w:t>
+        <w:t>7, 8, 9, 10</w:t>
       </w:r>
     </w:p>
     <w:p>
@@ -579,6 +547,11 @@
         <w:spacing w:before="0" w:beforeAutospacing="0" w:after="0" w:afterAutospacing="0"/>
         <w:textAlignment w:val="baseline"/>
         <w:rPr>
+          <w:noProof/>
+        </w:rPr>
+      </w:pPr>
+      <w:r>
+        <w:rPr>
           <w:rStyle w:val="normaltextrun"/>
           <w:rFonts w:ascii="Calibri" w:hAnsi="Calibri" w:cs="Calibri"/>
           <w:b/>
@@ -587,7 +560,9 @@
           <w:szCs w:val="28"/>
           <w:lang w:val="pl-PL"/>
         </w:rPr>
-      </w:pPr>
+        <w:lastRenderedPageBreak/>
+        <w:t>Diagram sekwencji metody „placeOrder” (PU „</w:t>
+      </w:r>
       <w:r>
         <w:rPr>
           <w:rStyle w:val="normaltextrun"/>
@@ -598,10 +573,8 @@
           <w:szCs w:val="28"/>
           <w:lang w:val="pl-PL"/>
         </w:rPr>
-        <w:lastRenderedPageBreak/>
-        <w:t>Diagram sekwencji metody „</w:t>
-      </w:r>
-      <w:proofErr w:type="spellStart"/>
+        <w:t>Składanie</w:t>
+      </w:r>
       <w:r>
         <w:rPr>
           <w:rStyle w:val="normaltextrun"/>
@@ -612,9 +585,8 @@
           <w:szCs w:val="28"/>
           <w:lang w:val="pl-PL"/>
         </w:rPr>
-        <w:t>placeOrder</w:t>
-      </w:r>
-      <w:proofErr w:type="spellEnd"/>
+        <w:t xml:space="preserve"> </w:t>
+      </w:r>
       <w:r>
         <w:rPr>
           <w:rStyle w:val="normaltextrun"/>
@@ -625,7 +597,7 @@
           <w:szCs w:val="28"/>
           <w:lang w:val="pl-PL"/>
         </w:rPr>
-        <w:t>” (PU „</w:t>
+        <w:t>zamówienia</w:t>
       </w:r>
       <w:r>
         <w:rPr>
@@ -637,9 +609,14 @@
           <w:szCs w:val="28"/>
           <w:lang w:val="pl-PL"/>
         </w:rPr>
-        <w:t>Składanie</w:t>
-      </w:r>
-      <w:r>
+        <w:t>”):</w:t>
+      </w:r>
+    </w:p>
+    <w:p>
+      <w:pPr>
+        <w:pStyle w:val="paragraph"/>
+        <w:spacing w:before="0" w:beforeAutospacing="0" w:after="0" w:afterAutospacing="0"/>
+        <w:textAlignment w:val="baseline"/>
         <w:rPr>
           <w:rStyle w:val="normaltextrun"/>
           <w:rFonts w:ascii="Calibri" w:hAnsi="Calibri" w:cs="Calibri"/>
@@ -649,53 +626,16 @@
           <w:szCs w:val="28"/>
           <w:lang w:val="pl-PL"/>
         </w:rPr>
-        <w:t xml:space="preserve"> </w:t>
-      </w:r>
-      <w:r>
-        <w:rPr>
-          <w:rStyle w:val="normaltextrun"/>
-          <w:rFonts w:ascii="Calibri" w:hAnsi="Calibri" w:cs="Calibri"/>
-          <w:b/>
-          <w:bCs/>
-          <w:sz w:val="28"/>
-          <w:szCs w:val="28"/>
-          <w:lang w:val="pl-PL"/>
-        </w:rPr>
-        <w:t>zamówienia</w:t>
-      </w:r>
-      <w:r>
-        <w:rPr>
-          <w:rStyle w:val="normaltextrun"/>
-          <w:rFonts w:ascii="Calibri" w:hAnsi="Calibri" w:cs="Calibri"/>
-          <w:b/>
-          <w:bCs/>
-          <w:sz w:val="28"/>
-          <w:szCs w:val="28"/>
-          <w:lang w:val="pl-PL"/>
-        </w:rPr>
-        <w:t>”)</w:t>
-      </w:r>
-      <w:r>
-        <w:rPr>
-          <w:rStyle w:val="normaltextrun"/>
-          <w:rFonts w:ascii="Calibri" w:hAnsi="Calibri" w:cs="Calibri"/>
-          <w:b/>
-          <w:bCs/>
-          <w:sz w:val="28"/>
-          <w:szCs w:val="28"/>
-          <w:lang w:val="pl-PL"/>
-        </w:rPr>
-        <w:t>:</w:t>
-      </w:r>
+      </w:pPr>
       <w:r>
         <w:rPr>
           <w:noProof/>
         </w:rPr>
         <w:drawing>
-          <wp:inline distT="0" distB="0" distL="0" distR="0" wp14:anchorId="75BEF14E" wp14:editId="6EBA5E94">
+          <wp:inline distT="0" distB="0" distL="0" distR="0" wp14:anchorId="48BEE6C3" wp14:editId="31736DDF">
             <wp:extent cx="5760720" cy="5448300"/>
             <wp:effectExtent l="0" t="0" r="0" b="0"/>
-            <wp:docPr id="542384067" name="Grafika 1"/>
+            <wp:docPr id="265848275" name="Grafika 1"/>
             <wp:cNvGraphicFramePr>
               <a:graphicFrameLocks xmlns:a="http://schemas.openxmlformats.org/drawingml/2006/main" noChangeAspect="1"/>
             </wp:cNvGraphicFramePr>
@@ -703,7 +643,7 @@
               <a:graphicData uri="http://schemas.openxmlformats.org/drawingml/2006/picture">
                 <pic:pic xmlns:pic="http://schemas.openxmlformats.org/drawingml/2006/picture">
                   <pic:nvPicPr>
-                    <pic:cNvPr id="542384067" name=""/>
+                    <pic:cNvPr id="265848275" name=""/>
                     <pic:cNvPicPr/>
                   </pic:nvPicPr>
                   <pic:blipFill>
@@ -739,14 +679,12 @@
       <w:r>
         <w:t xml:space="preserve">Kod metody </w:t>
       </w:r>
-      <w:proofErr w:type="spellStart"/>
       <w:r>
         <w:rPr>
           <w:rStyle w:val="Uwydatnienie"/>
         </w:rPr>
         <w:t>placeNewOrder</w:t>
       </w:r>
-      <w:proofErr w:type="spellEnd"/>
       <w:r>
         <w:t xml:space="preserve"> z klasy </w:t>
       </w:r>
@@ -974,25 +912,21 @@
         <w:lastRenderedPageBreak/>
         <w:t xml:space="preserve">Kod metody </w:t>
       </w:r>
-      <w:proofErr w:type="spellStart"/>
       <w:r>
         <w:rPr>
           <w:rStyle w:val="Uwydatnienie"/>
         </w:rPr>
         <w:t>createNewOrder</w:t>
       </w:r>
-      <w:proofErr w:type="spellEnd"/>
       <w:r>
         <w:t xml:space="preserve"> z klasy </w:t>
       </w:r>
-      <w:proofErr w:type="spellStart"/>
       <w:r>
         <w:rPr>
           <w:rStyle w:val="Uwydatnienie"/>
         </w:rPr>
         <w:t>OrderCreator</w:t>
       </w:r>
-      <w:proofErr w:type="spellEnd"/>
       <w:r>
         <w:t xml:space="preserve"> zamodelowanej przez diagram sekwencji:</w:t>
       </w:r>
@@ -2245,9 +2179,8 @@
           <w:szCs w:val="28"/>
         </w:rPr>
         <w:lastRenderedPageBreak/>
-        <w:t>Diagram sekwencji metody „</w:t>
-      </w:r>
-      <w:proofErr w:type="spellStart"/>
+        <w:t>Diagram sekwencji metody „createAccount” (PU „</w:t>
+      </w:r>
       <w:r>
         <w:rPr>
           <w:rStyle w:val="normaltextrun"/>
@@ -2257,43 +2190,7 @@
           <w:sz w:val="28"/>
           <w:szCs w:val="28"/>
         </w:rPr>
-        <w:t>createAccount</w:t>
-      </w:r>
-      <w:proofErr w:type="spellEnd"/>
-      <w:r>
-        <w:rPr>
-          <w:rStyle w:val="normaltextrun"/>
-          <w:rFonts w:ascii="Calibri" w:hAnsi="Calibri" w:cs="Calibri"/>
-          <w:b/>
-          <w:bCs/>
-          <w:sz w:val="28"/>
-          <w:szCs w:val="28"/>
-        </w:rPr>
-        <w:t>” (PU „</w:t>
-      </w:r>
-      <w:proofErr w:type="spellStart"/>
-      <w:r>
-        <w:rPr>
-          <w:rStyle w:val="normaltextrun"/>
-          <w:rFonts w:ascii="Calibri" w:hAnsi="Calibri" w:cs="Calibri"/>
-          <w:b/>
-          <w:bCs/>
-          <w:sz w:val="28"/>
-          <w:szCs w:val="28"/>
-        </w:rPr>
-        <w:t>Załozenie</w:t>
-      </w:r>
-      <w:proofErr w:type="spellEnd"/>
-      <w:r>
-        <w:rPr>
-          <w:rStyle w:val="normaltextrun"/>
-          <w:rFonts w:ascii="Calibri" w:hAnsi="Calibri" w:cs="Calibri"/>
-          <w:b/>
-          <w:bCs/>
-          <w:sz w:val="28"/>
-          <w:szCs w:val="28"/>
-        </w:rPr>
-        <w:t xml:space="preserve"> konta</w:t>
+        <w:t>Załozenie konta</w:t>
       </w:r>
       <w:r>
         <w:rPr>
@@ -2381,14 +2278,12 @@
       <w:r>
         <w:t xml:space="preserve">Kod metody </w:t>
       </w:r>
-      <w:proofErr w:type="spellStart"/>
       <w:r>
         <w:rPr>
           <w:rStyle w:val="Uwydatnienie"/>
         </w:rPr>
         <w:t>createAccount</w:t>
       </w:r>
-      <w:proofErr w:type="spellEnd"/>
       <w:r>
         <w:t xml:space="preserve"> z klasy </w:t>
       </w:r>
@@ -2417,7 +2312,6 @@
       <w:r>
         <w:t xml:space="preserve"> </w:t>
       </w:r>
-      <w:proofErr w:type="spellStart"/>
       <w:r>
         <w:rPr>
           <w:b/>
@@ -2426,15 +2320,62 @@
         </w:rPr>
         <w:t>void</w:t>
       </w:r>
-      <w:proofErr w:type="spellEnd"/>
+      <w:r>
+        <w:t xml:space="preserve"> createAccount</w:t>
+      </w:r>
+      <w:r>
+        <w:rPr>
+          <w:color w:val="009900"/>
+        </w:rPr>
+        <w:t>()</w:t>
+      </w:r>
       <w:r>
         <w:t xml:space="preserve"> </w:t>
       </w:r>
-      <w:proofErr w:type="spellStart"/>
-      <w:r>
-        <w:t>createAccount</w:t>
-      </w:r>
-      <w:proofErr w:type="spellEnd"/>
+      <w:r>
+        <w:rPr>
+          <w:color w:val="009900"/>
+        </w:rPr>
+        <w:t>{</w:t>
+      </w:r>
+    </w:p>
+    <w:p>
+      <w:pPr>
+        <w:pStyle w:val="Bezodstpw"/>
+      </w:pPr>
+      <w:r>
+        <w:tab/>
+      </w:r>
+      <w:r>
+        <w:rPr>
+          <w:color w:val="003399"/>
+        </w:rPr>
+        <w:t>String</w:t>
+      </w:r>
+      <w:r>
+        <w:rPr>
+          <w:color w:val="009900"/>
+        </w:rPr>
+        <w:t>[]</w:t>
+      </w:r>
+      <w:r>
+        <w:t xml:space="preserve"> loginData </w:t>
+      </w:r>
+      <w:r>
+        <w:rPr>
+          <w:color w:val="339933"/>
+        </w:rPr>
+        <w:t>=</w:t>
+      </w:r>
+      <w:r>
+        <w:t xml:space="preserve"> guiHandler.</w:t>
+      </w:r>
+      <w:r>
+        <w:rPr>
+          <w:color w:val="006633"/>
+        </w:rPr>
+        <w:t>getLoginData</w:t>
+      </w:r>
       <w:r>
         <w:rPr>
           <w:color w:val="009900"/>
@@ -2442,107 +2383,35 @@
         <w:t>()</w:t>
       </w:r>
       <w:r>
-        <w:t xml:space="preserve"> </w:t>
-      </w:r>
-      <w:r>
-        <w:rPr>
-          <w:color w:val="009900"/>
-        </w:rPr>
-        <w:t>{</w:t>
-      </w:r>
-    </w:p>
-    <w:p>
-      <w:pPr>
-        <w:pStyle w:val="Bezodstpw"/>
-      </w:pPr>
-      <w:r>
-        <w:tab/>
-      </w:r>
-      <w:r>
-        <w:rPr>
-          <w:color w:val="003399"/>
-        </w:rPr>
-        <w:t>String</w:t>
-      </w:r>
-      <w:r>
-        <w:rPr>
-          <w:color w:val="009900"/>
-        </w:rPr>
-        <w:t>[]</w:t>
-      </w:r>
-      <w:r>
-        <w:t xml:space="preserve"> </w:t>
-      </w:r>
-      <w:proofErr w:type="spellStart"/>
+        <w:rPr>
+          <w:color w:val="339933"/>
+        </w:rPr>
+        <w:t>;</w:t>
+      </w:r>
+    </w:p>
+    <w:p>
+      <w:pPr>
+        <w:pStyle w:val="Bezodstpw"/>
+      </w:pPr>
+      <w:r>
+        <w:tab/>
+        <w:t>userCreator.</w:t>
+      </w:r>
+      <w:r>
+        <w:rPr>
+          <w:color w:val="006633"/>
+        </w:rPr>
+        <w:t>registerNewUser</w:t>
+      </w:r>
+      <w:r>
+        <w:rPr>
+          <w:color w:val="009900"/>
+        </w:rPr>
+        <w:t>(</w:t>
+      </w:r>
       <w:r>
         <w:t>loginData</w:t>
       </w:r>
-      <w:proofErr w:type="spellEnd"/>
-      <w:r>
-        <w:t xml:space="preserve"> </w:t>
-      </w:r>
-      <w:r>
-        <w:rPr>
-          <w:color w:val="339933"/>
-        </w:rPr>
-        <w:t>=</w:t>
-      </w:r>
-      <w:r>
-        <w:t xml:space="preserve"> </w:t>
-      </w:r>
-      <w:proofErr w:type="spellStart"/>
-      <w:r>
-        <w:t>guiHandler.</w:t>
-      </w:r>
-      <w:r>
-        <w:rPr>
-          <w:color w:val="006633"/>
-        </w:rPr>
-        <w:t>getLoginData</w:t>
-      </w:r>
-      <w:proofErr w:type="spellEnd"/>
-      <w:r>
-        <w:rPr>
-          <w:color w:val="009900"/>
-        </w:rPr>
-        <w:t>()</w:t>
-      </w:r>
-      <w:r>
-        <w:rPr>
-          <w:color w:val="339933"/>
-        </w:rPr>
-        <w:t>;</w:t>
-      </w:r>
-    </w:p>
-    <w:p>
-      <w:pPr>
-        <w:pStyle w:val="Bezodstpw"/>
-      </w:pPr>
-      <w:r>
-        <w:tab/>
-      </w:r>
-      <w:proofErr w:type="spellStart"/>
-      <w:r>
-        <w:t>userCreator.</w:t>
-      </w:r>
-      <w:r>
-        <w:rPr>
-          <w:color w:val="006633"/>
-        </w:rPr>
-        <w:t>registerNewUser</w:t>
-      </w:r>
-      <w:proofErr w:type="spellEnd"/>
-      <w:r>
-        <w:rPr>
-          <w:color w:val="009900"/>
-        </w:rPr>
-        <w:t>(</w:t>
-      </w:r>
-      <w:proofErr w:type="spellStart"/>
-      <w:r>
-        <w:t>loginData</w:t>
-      </w:r>
-      <w:proofErr w:type="spellEnd"/>
       <w:r>
         <w:rPr>
           <w:color w:val="009900"/>
@@ -2577,28 +2446,23 @@
     <w:p/>
     <w:p>
       <w:r>
-        <w:lastRenderedPageBreak/>
         <w:t xml:space="preserve">Kod metody </w:t>
       </w:r>
-      <w:proofErr w:type="spellStart"/>
       <w:r>
         <w:rPr>
           <w:rStyle w:val="Uwydatnienie"/>
         </w:rPr>
         <w:t>registerNewUser</w:t>
       </w:r>
-      <w:proofErr w:type="spellEnd"/>
       <w:r>
         <w:t xml:space="preserve"> z klasy </w:t>
       </w:r>
-      <w:proofErr w:type="spellStart"/>
       <w:r>
         <w:rPr>
           <w:rStyle w:val="Uwydatnienie"/>
         </w:rPr>
         <w:t>UserCreator</w:t>
       </w:r>
-      <w:proofErr w:type="spellEnd"/>
       <w:r>
         <w:t xml:space="preserve"> zamodelowanej przez diagram sekwencji:</w:t>
       </w:r>
@@ -2618,7 +2482,6 @@
       <w:r>
         <w:t xml:space="preserve"> </w:t>
       </w:r>
-      <w:proofErr w:type="spellStart"/>
       <w:r>
         <w:rPr>
           <w:b/>
@@ -2627,15 +2490,79 @@
         </w:rPr>
         <w:t>void</w:t>
       </w:r>
-      <w:proofErr w:type="spellEnd"/>
+      <w:r>
+        <w:t xml:space="preserve"> registerNewUser</w:t>
+      </w:r>
+      <w:r>
+        <w:rPr>
+          <w:color w:val="009900"/>
+        </w:rPr>
+        <w:t>(</w:t>
+      </w:r>
+      <w:r>
+        <w:rPr>
+          <w:color w:val="003399"/>
+        </w:rPr>
+        <w:t>String</w:t>
+      </w:r>
+      <w:r>
+        <w:rPr>
+          <w:color w:val="009900"/>
+        </w:rPr>
+        <w:t>[]</w:t>
+      </w:r>
+      <w:r>
+        <w:t xml:space="preserve"> loginData</w:t>
+      </w:r>
+      <w:r>
+        <w:rPr>
+          <w:color w:val="009900"/>
+        </w:rPr>
+        <w:t>)</w:t>
+      </w:r>
       <w:r>
         <w:t xml:space="preserve"> </w:t>
       </w:r>
-      <w:proofErr w:type="spellStart"/>
-      <w:r>
-        <w:t>registerNewUser</w:t>
-      </w:r>
-      <w:proofErr w:type="spellEnd"/>
+      <w:r>
+        <w:rPr>
+          <w:color w:val="009900"/>
+        </w:rPr>
+        <w:t>{</w:t>
+      </w:r>
+    </w:p>
+    <w:p>
+      <w:pPr>
+        <w:pStyle w:val="Bezodstpw"/>
+      </w:pPr>
+      <w:r>
+        <w:tab/>
+      </w:r>
+      <w:r>
+        <w:rPr>
+          <w:b/>
+          <w:bCs/>
+          <w:color w:val="000066"/>
+        </w:rPr>
+        <w:t>boolean</w:t>
+      </w:r>
+      <w:r>
+        <w:t xml:space="preserve"> isUserInDatabase </w:t>
+      </w:r>
+      <w:r>
+        <w:rPr>
+          <w:color w:val="339933"/>
+        </w:rPr>
+        <w:t>=</w:t>
+      </w:r>
+      <w:r>
+        <w:t xml:space="preserve"> dataBaseApi.</w:t>
+      </w:r>
+      <w:r>
+        <w:rPr>
+          <w:color w:val="006633"/>
+        </w:rPr>
+        <w:t>checkIfAccountExists</w:t>
+      </w:r>
       <w:r>
         <w:rPr>
           <w:color w:val="009900"/>
@@ -2643,25 +2570,396 @@
         <w:t>(</w:t>
       </w:r>
       <w:r>
+        <w:t>loginData</w:t>
+      </w:r>
+      <w:r>
+        <w:rPr>
+          <w:color w:val="009900"/>
+        </w:rPr>
+        <w:t>)</w:t>
+      </w:r>
+      <w:r>
+        <w:rPr>
+          <w:color w:val="339933"/>
+        </w:rPr>
+        <w:t>;</w:t>
+      </w:r>
+    </w:p>
+    <w:p>
+      <w:pPr>
+        <w:pStyle w:val="Bezodstpw"/>
+      </w:pPr>
+      <w:r>
+        <w:tab/>
+      </w:r>
+      <w:r>
+        <w:rPr>
+          <w:b/>
+          <w:bCs/>
+          <w:color w:val="000000"/>
+        </w:rPr>
+        <w:t>if</w:t>
+      </w:r>
+      <w:r>
+        <w:rPr>
+          <w:color w:val="009900"/>
+        </w:rPr>
+        <w:t>(</w:t>
+      </w:r>
+      <w:r>
+        <w:t>isUserInDatabase</w:t>
+      </w:r>
+      <w:r>
+        <w:rPr>
+          <w:color w:val="009900"/>
+        </w:rPr>
+        <w:t>)</w:t>
+      </w:r>
+      <w:r>
+        <w:t xml:space="preserve"> </w:t>
+      </w:r>
+      <w:r>
+        <w:rPr>
+          <w:color w:val="009900"/>
+        </w:rPr>
+        <w:t>{</w:t>
+      </w:r>
+    </w:p>
+    <w:p>
+      <w:pPr>
+        <w:pStyle w:val="Bezodstpw"/>
+      </w:pPr>
+      <w:r>
+        <w:tab/>
+      </w:r>
+      <w:r>
+        <w:tab/>
+        <w:t>guiHandler.</w:t>
+      </w:r>
+      <w:r>
+        <w:rPr>
+          <w:color w:val="006633"/>
+        </w:rPr>
+        <w:t>showDialogBox</w:t>
+      </w:r>
+      <w:r>
+        <w:rPr>
+          <w:color w:val="009900"/>
+        </w:rPr>
+        <w:t>(</w:t>
+      </w:r>
+      <w:r>
+        <w:rPr>
+          <w:color w:val="0000FF"/>
+        </w:rPr>
+        <w:t>"Konto o danym loginie już istnieje"</w:t>
+      </w:r>
+      <w:r>
+        <w:rPr>
+          <w:color w:val="009900"/>
+        </w:rPr>
+        <w:t>)</w:t>
+      </w:r>
+      <w:r>
+        <w:rPr>
+          <w:color w:val="339933"/>
+        </w:rPr>
+        <w:t>;</w:t>
+      </w:r>
+    </w:p>
+    <w:p>
+      <w:pPr>
+        <w:pStyle w:val="Bezodstpw"/>
+      </w:pPr>
+      <w:r>
+        <w:tab/>
+      </w:r>
+      <w:r>
+        <w:tab/>
+      </w:r>
+      <w:r>
+        <w:rPr>
+          <w:b/>
+          <w:bCs/>
+          <w:color w:val="000000"/>
+        </w:rPr>
+        <w:t>return</w:t>
+      </w:r>
+      <w:r>
+        <w:rPr>
+          <w:color w:val="339933"/>
+        </w:rPr>
+        <w:t>;</w:t>
+      </w:r>
+    </w:p>
+    <w:p>
+      <w:pPr>
+        <w:pStyle w:val="Bezodstpw"/>
+      </w:pPr>
+      <w:r>
+        <w:tab/>
+      </w:r>
+      <w:r>
+        <w:rPr>
+          <w:color w:val="009900"/>
+        </w:rPr>
+        <w:t>}</w:t>
+      </w:r>
+    </w:p>
+    <w:p>
+      <w:pPr>
+        <w:pStyle w:val="Bezodstpw"/>
+      </w:pPr>
+      <w:r>
+        <w:t> </w:t>
+      </w:r>
+    </w:p>
+    <w:p>
+      <w:pPr>
+        <w:pStyle w:val="Bezodstpw"/>
+      </w:pPr>
+      <w:r>
+        <w:tab/>
+        <w:t xml:space="preserve">User user </w:t>
+      </w:r>
+      <w:r>
+        <w:rPr>
+          <w:color w:val="339933"/>
+        </w:rPr>
+        <w:t>=</w:t>
+      </w:r>
+      <w:r>
+        <w:t xml:space="preserve"> </w:t>
+      </w:r>
+      <w:r>
+        <w:rPr>
+          <w:b/>
+          <w:bCs/>
+          <w:color w:val="000000"/>
+        </w:rPr>
+        <w:t>new</w:t>
+      </w:r>
+      <w:r>
+        <w:t xml:space="preserve"> User</w:t>
+      </w:r>
+      <w:r>
+        <w:rPr>
+          <w:color w:val="009900"/>
+        </w:rPr>
+        <w:t>(</w:t>
+      </w:r>
+      <w:r>
+        <w:t>loginData</w:t>
+      </w:r>
+      <w:r>
+        <w:rPr>
+          <w:color w:val="009900"/>
+        </w:rPr>
+        <w:t>[</w:t>
+      </w:r>
+      <w:r>
+        <w:rPr>
+          <w:color w:val="CC66CC"/>
+        </w:rPr>
+        <w:t>0</w:t>
+      </w:r>
+      <w:r>
+        <w:rPr>
+          <w:color w:val="009900"/>
+        </w:rPr>
+        <w:t>]</w:t>
+      </w:r>
+      <w:r>
+        <w:t>, loginData</w:t>
+      </w:r>
+      <w:r>
+        <w:rPr>
+          <w:color w:val="009900"/>
+        </w:rPr>
+        <w:t>[</w:t>
+      </w:r>
+      <w:r>
+        <w:rPr>
+          <w:color w:val="CC66CC"/>
+        </w:rPr>
+        <w:t>1</w:t>
+      </w:r>
+      <w:r>
+        <w:rPr>
+          <w:color w:val="009900"/>
+        </w:rPr>
+        <w:t>]</w:t>
+      </w:r>
+      <w:r>
+        <w:t>, loginData</w:t>
+      </w:r>
+      <w:r>
+        <w:rPr>
+          <w:color w:val="009900"/>
+        </w:rPr>
+        <w:t>[</w:t>
+      </w:r>
+      <w:r>
+        <w:rPr>
+          <w:color w:val="CC66CC"/>
+        </w:rPr>
+        <w:t>2</w:t>
+      </w:r>
+      <w:r>
+        <w:rPr>
+          <w:color w:val="009900"/>
+        </w:rPr>
+        <w:t>])</w:t>
+      </w:r>
+      <w:r>
+        <w:rPr>
+          <w:color w:val="339933"/>
+        </w:rPr>
+        <w:t>;</w:t>
+      </w:r>
+    </w:p>
+    <w:p>
+      <w:pPr>
+        <w:pStyle w:val="Bezodstpw"/>
+      </w:pPr>
+      <w:r>
+        <w:tab/>
+        <w:t xml:space="preserve">UserRole role </w:t>
+      </w:r>
+      <w:r>
+        <w:rPr>
+          <w:color w:val="339933"/>
+        </w:rPr>
+        <w:t>=</w:t>
+      </w:r>
+      <w:r>
+        <w:t xml:space="preserve"> UserRole.</w:t>
+      </w:r>
+      <w:r>
+        <w:rPr>
+          <w:color w:val="006633"/>
+        </w:rPr>
+        <w:t>None</w:t>
+      </w:r>
+      <w:r>
+        <w:rPr>
+          <w:color w:val="339933"/>
+        </w:rPr>
+        <w:t>;</w:t>
+      </w:r>
+    </w:p>
+    <w:p>
+      <w:pPr>
+        <w:pStyle w:val="Bezodstpw"/>
+      </w:pPr>
+      <w:r>
+        <w:t> </w:t>
+      </w:r>
+    </w:p>
+    <w:p>
+      <w:pPr>
+        <w:pStyle w:val="Bezodstpw"/>
+      </w:pPr>
+      <w:r>
+        <w:tab/>
+      </w:r>
+      <w:r>
+        <w:rPr>
+          <w:b/>
+          <w:bCs/>
+          <w:color w:val="000000"/>
+        </w:rPr>
+        <w:t>while</w:t>
+      </w:r>
+      <w:r>
+        <w:t xml:space="preserve"> </w:t>
+      </w:r>
+      <w:r>
+        <w:rPr>
+          <w:color w:val="009900"/>
+        </w:rPr>
+        <w:t>(</w:t>
+      </w:r>
+      <w:r>
+        <w:t xml:space="preserve">role </w:t>
+      </w:r>
+      <w:r>
+        <w:rPr>
+          <w:color w:val="339933"/>
+        </w:rPr>
+        <w:t>==</w:t>
+      </w:r>
+      <w:r>
+        <w:t xml:space="preserve"> UserRole.</w:t>
+      </w:r>
+      <w:r>
+        <w:rPr>
+          <w:color w:val="006633"/>
+        </w:rPr>
+        <w:t>None</w:t>
+      </w:r>
+      <w:r>
+        <w:rPr>
+          <w:color w:val="009900"/>
+        </w:rPr>
+        <w:t>)</w:t>
+      </w:r>
+      <w:r>
+        <w:t xml:space="preserve"> </w:t>
+      </w:r>
+      <w:r>
+        <w:rPr>
+          <w:color w:val="009900"/>
+        </w:rPr>
+        <w:t>{</w:t>
+      </w:r>
+    </w:p>
+    <w:p>
+      <w:pPr>
+        <w:pStyle w:val="Bezodstpw"/>
+      </w:pPr>
+      <w:r>
+        <w:tab/>
+      </w:r>
+      <w:r>
+        <w:tab/>
+      </w:r>
+      <w:r>
         <w:rPr>
           <w:color w:val="003399"/>
         </w:rPr>
         <w:t>String</w:t>
       </w:r>
       <w:r>
-        <w:rPr>
-          <w:color w:val="009900"/>
-        </w:rPr>
-        <w:t>[]</w:t>
-      </w:r>
-      <w:r>
-        <w:t xml:space="preserve"> </w:t>
-      </w:r>
-      <w:proofErr w:type="spellStart"/>
-      <w:r>
-        <w:t>loginData</w:t>
-      </w:r>
-      <w:proofErr w:type="spellEnd"/>
+        <w:t xml:space="preserve"> userKey </w:t>
+      </w:r>
+      <w:r>
+        <w:rPr>
+          <w:color w:val="339933"/>
+        </w:rPr>
+        <w:t>=</w:t>
+      </w:r>
+      <w:r>
+        <w:t xml:space="preserve"> guiHandler.</w:t>
+      </w:r>
+      <w:r>
+        <w:rPr>
+          <w:color w:val="006633"/>
+        </w:rPr>
+        <w:t>showDialogBox</w:t>
+      </w:r>
+      <w:r>
+        <w:rPr>
+          <w:color w:val="009900"/>
+        </w:rPr>
+        <w:t>(</w:t>
+      </w:r>
+      <w:r>
+        <w:rPr>
+          <w:color w:val="0000FF"/>
+        </w:rPr>
+        <w:t>"Wprowadź klucz dostępu."</w:t>
+      </w:r>
       <w:r>
         <w:rPr>
           <w:color w:val="009900"/>
@@ -2669,833 +2967,268 @@
         <w:t>)</w:t>
       </w:r>
       <w:r>
-        <w:t xml:space="preserve"> </w:t>
-      </w:r>
-      <w:r>
-        <w:rPr>
-          <w:color w:val="009900"/>
-        </w:rPr>
-        <w:t>{</w:t>
-      </w:r>
-    </w:p>
-    <w:p>
-      <w:pPr>
-        <w:pStyle w:val="Bezodstpw"/>
-      </w:pPr>
-      <w:r>
-        <w:tab/>
-      </w:r>
-      <w:proofErr w:type="spellStart"/>
-      <w:r>
-        <w:rPr>
-          <w:b/>
-          <w:bCs/>
-          <w:color w:val="000066"/>
-        </w:rPr>
-        <w:t>boolean</w:t>
-      </w:r>
-      <w:proofErr w:type="spellEnd"/>
-      <w:r>
-        <w:t xml:space="preserve"> </w:t>
-      </w:r>
-      <w:proofErr w:type="spellStart"/>
-      <w:r>
-        <w:t>isUserInDatabase</w:t>
-      </w:r>
-      <w:proofErr w:type="spellEnd"/>
-      <w:r>
-        <w:t xml:space="preserve"> </w:t>
-      </w:r>
-      <w:r>
         <w:rPr>
           <w:color w:val="339933"/>
         </w:rPr>
+        <w:t>;</w:t>
+      </w:r>
+    </w:p>
+    <w:p>
+      <w:pPr>
+        <w:pStyle w:val="Bezodstpw"/>
+      </w:pPr>
+      <w:r>
+        <w:tab/>
+      </w:r>
+      <w:r>
+        <w:tab/>
+        <w:t>KeyHandler.</w:t>
+      </w:r>
+      <w:r>
+        <w:rPr>
+          <w:color w:val="006633"/>
+        </w:rPr>
+        <w:t>assignRoleFromKey</w:t>
+      </w:r>
+      <w:r>
+        <w:rPr>
+          <w:color w:val="009900"/>
+        </w:rPr>
+        <w:t>(</w:t>
+      </w:r>
+      <w:r>
+        <w:t>user, userKey</w:t>
+      </w:r>
+      <w:r>
+        <w:rPr>
+          <w:color w:val="009900"/>
+        </w:rPr>
+        <w:t>)</w:t>
+      </w:r>
+      <w:r>
+        <w:rPr>
+          <w:color w:val="339933"/>
+        </w:rPr>
+        <w:t>;</w:t>
+      </w:r>
+    </w:p>
+    <w:p>
+      <w:pPr>
+        <w:pStyle w:val="Bezodstpw"/>
+      </w:pPr>
+      <w:r>
+        <w:tab/>
+      </w:r>
+      <w:r>
+        <w:tab/>
+        <w:t xml:space="preserve">role </w:t>
+      </w:r>
+      <w:r>
+        <w:rPr>
+          <w:color w:val="339933"/>
+        </w:rPr>
         <w:t>=</w:t>
       </w:r>
       <w:r>
-        <w:t xml:space="preserve"> </w:t>
-      </w:r>
-      <w:proofErr w:type="spellStart"/>
-      <w:r>
+        <w:t xml:space="preserve"> user.</w:t>
+      </w:r>
+      <w:r>
+        <w:rPr>
+          <w:color w:val="006633"/>
+        </w:rPr>
+        <w:t>getRole</w:t>
+      </w:r>
+      <w:r>
+        <w:rPr>
+          <w:color w:val="009900"/>
+        </w:rPr>
+        <w:t>()</w:t>
+      </w:r>
+      <w:r>
+        <w:rPr>
+          <w:color w:val="339933"/>
+        </w:rPr>
+        <w:t>;</w:t>
+      </w:r>
+    </w:p>
+    <w:p>
+      <w:pPr>
+        <w:pStyle w:val="Bezodstpw"/>
+      </w:pPr>
+      <w:r>
+        <w:tab/>
+      </w:r>
+      <w:r>
+        <w:tab/>
+      </w:r>
+      <w:r>
+        <w:rPr>
+          <w:b/>
+          <w:bCs/>
+          <w:color w:val="000000"/>
+        </w:rPr>
+        <w:t>if</w:t>
+      </w:r>
+      <w:r>
+        <w:rPr>
+          <w:color w:val="009900"/>
+        </w:rPr>
+        <w:t>(</w:t>
+      </w:r>
+      <w:r>
+        <w:t xml:space="preserve">role </w:t>
+      </w:r>
+      <w:r>
+        <w:rPr>
+          <w:color w:val="339933"/>
+        </w:rPr>
+        <w:t>==</w:t>
+      </w:r>
+      <w:r>
+        <w:t xml:space="preserve"> UserRole.</w:t>
+      </w:r>
+      <w:r>
+        <w:rPr>
+          <w:color w:val="006633"/>
+        </w:rPr>
+        <w:t>None</w:t>
+      </w:r>
+      <w:r>
+        <w:rPr>
+          <w:color w:val="009900"/>
+        </w:rPr>
+        <w:t>)</w:t>
+      </w:r>
+    </w:p>
+    <w:p>
+      <w:pPr>
+        <w:pStyle w:val="Bezodstpw"/>
+      </w:pPr>
+      <w:r>
+        <w:tab/>
+      </w:r>
+      <w:r>
+        <w:tab/>
+      </w:r>
+      <w:r>
+        <w:tab/>
+        <w:t>guiHandler.</w:t>
+      </w:r>
+      <w:r>
+        <w:rPr>
+          <w:color w:val="006633"/>
+        </w:rPr>
+        <w:t>showMessageBox</w:t>
+      </w:r>
+      <w:r>
+        <w:rPr>
+          <w:color w:val="009900"/>
+        </w:rPr>
+        <w:t>(</w:t>
+      </w:r>
+      <w:r>
+        <w:rPr>
+          <w:color w:val="0000FF"/>
+        </w:rPr>
+        <w:t>"Podany klucz jest błędny."</w:t>
+      </w:r>
+      <w:r>
+        <w:rPr>
+          <w:color w:val="009900"/>
+        </w:rPr>
+        <w:t>)</w:t>
+      </w:r>
+      <w:r>
+        <w:rPr>
+          <w:color w:val="339933"/>
+        </w:rPr>
+        <w:t>;</w:t>
+      </w:r>
+    </w:p>
+    <w:p>
+      <w:pPr>
+        <w:pStyle w:val="Bezodstpw"/>
+      </w:pPr>
+      <w:r>
+        <w:tab/>
+      </w:r>
+      <w:r>
+        <w:rPr>
+          <w:color w:val="009900"/>
+        </w:rPr>
+        <w:t>}</w:t>
+      </w:r>
+    </w:p>
+    <w:p>
+      <w:pPr>
+        <w:pStyle w:val="Bezodstpw"/>
+      </w:pPr>
+      <w:r>
+        <w:t> </w:t>
+      </w:r>
+    </w:p>
+    <w:p>
+      <w:pPr>
+        <w:pStyle w:val="Bezodstpw"/>
+      </w:pPr>
+      <w:r>
+        <w:tab/>
+        <w:t>guiHandler.</w:t>
+      </w:r>
+      <w:r>
+        <w:rPr>
+          <w:color w:val="006633"/>
+        </w:rPr>
+        <w:t>showMessageBox</w:t>
+      </w:r>
+      <w:r>
+        <w:rPr>
+          <w:color w:val="009900"/>
+        </w:rPr>
+        <w:t>(</w:t>
+      </w:r>
+      <w:r>
+        <w:rPr>
+          <w:color w:val="0000FF"/>
+        </w:rPr>
+        <w:t>"Dodano nowe konto użytkownika!"</w:t>
+      </w:r>
+      <w:r>
+        <w:rPr>
+          <w:color w:val="009900"/>
+        </w:rPr>
+        <w:t>)</w:t>
+      </w:r>
+      <w:r>
+        <w:rPr>
+          <w:color w:val="339933"/>
+        </w:rPr>
+        <w:t>;</w:t>
+      </w:r>
+    </w:p>
+    <w:p>
+      <w:pPr>
+        <w:pStyle w:val="Bezodstpw"/>
+      </w:pPr>
+      <w:r>
+        <w:tab/>
         <w:t>dataBaseApi.</w:t>
       </w:r>
       <w:r>
         <w:rPr>
           <w:color w:val="006633"/>
         </w:rPr>
-        <w:t>checkIfAccountExists</w:t>
-      </w:r>
-      <w:proofErr w:type="spellEnd"/>
+        <w:t>postNewUser</w:t>
+      </w:r>
       <w:r>
         <w:rPr>
           <w:color w:val="009900"/>
         </w:rPr>
         <w:t>(</w:t>
       </w:r>
-      <w:proofErr w:type="spellStart"/>
-      <w:r>
-        <w:t>loginData</w:t>
-      </w:r>
-      <w:proofErr w:type="spellEnd"/>
-      <w:r>
-        <w:rPr>
-          <w:color w:val="009900"/>
-        </w:rPr>
-        <w:t>)</w:t>
-      </w:r>
-      <w:r>
-        <w:rPr>
-          <w:color w:val="339933"/>
-        </w:rPr>
-        <w:t>;</w:t>
-      </w:r>
-    </w:p>
-    <w:p>
-      <w:pPr>
-        <w:pStyle w:val="Bezodstpw"/>
-      </w:pPr>
-      <w:r>
-        <w:tab/>
-      </w:r>
-      <w:proofErr w:type="spellStart"/>
-      <w:r>
-        <w:rPr>
-          <w:b/>
-          <w:bCs/>
-          <w:color w:val="000000"/>
-        </w:rPr>
-        <w:t>if</w:t>
-      </w:r>
-      <w:proofErr w:type="spellEnd"/>
-      <w:r>
-        <w:rPr>
-          <w:color w:val="009900"/>
-        </w:rPr>
-        <w:t>(</w:t>
-      </w:r>
-      <w:proofErr w:type="spellStart"/>
-      <w:r>
-        <w:t>isUserInDatabase</w:t>
-      </w:r>
-      <w:proofErr w:type="spellEnd"/>
-      <w:r>
-        <w:rPr>
-          <w:color w:val="009900"/>
-        </w:rPr>
-        <w:t>)</w:t>
-      </w:r>
-      <w:r>
-        <w:t xml:space="preserve"> </w:t>
-      </w:r>
-      <w:r>
-        <w:rPr>
-          <w:color w:val="009900"/>
-        </w:rPr>
-        <w:t>{</w:t>
-      </w:r>
-    </w:p>
-    <w:p>
-      <w:pPr>
-        <w:pStyle w:val="Bezodstpw"/>
-      </w:pPr>
-      <w:r>
-        <w:tab/>
-      </w:r>
-      <w:r>
-        <w:tab/>
-      </w:r>
-      <w:proofErr w:type="spellStart"/>
-      <w:r>
-        <w:t>guiHandler.</w:t>
-      </w:r>
-      <w:r>
-        <w:rPr>
-          <w:color w:val="006633"/>
-        </w:rPr>
-        <w:t>showDialogBox</w:t>
-      </w:r>
-      <w:proofErr w:type="spellEnd"/>
-      <w:r>
-        <w:rPr>
-          <w:color w:val="009900"/>
-        </w:rPr>
-        <w:t>(</w:t>
-      </w:r>
-      <w:r>
-        <w:rPr>
-          <w:color w:val="0000FF"/>
-        </w:rPr>
-        <w:t>"Konto o danym loginie już istnieje"</w:t>
-      </w:r>
-      <w:r>
-        <w:rPr>
-          <w:color w:val="009900"/>
-        </w:rPr>
-        <w:t>)</w:t>
-      </w:r>
-      <w:r>
-        <w:rPr>
-          <w:color w:val="339933"/>
-        </w:rPr>
-        <w:t>;</w:t>
-      </w:r>
-    </w:p>
-    <w:p>
-      <w:pPr>
-        <w:pStyle w:val="Bezodstpw"/>
-      </w:pPr>
-      <w:r>
-        <w:tab/>
-      </w:r>
-      <w:r>
-        <w:tab/>
-      </w:r>
-      <w:r>
-        <w:rPr>
-          <w:b/>
-          <w:bCs/>
-          <w:color w:val="000000"/>
-        </w:rPr>
-        <w:t>return</w:t>
-      </w:r>
-      <w:r>
-        <w:rPr>
-          <w:color w:val="339933"/>
-        </w:rPr>
-        <w:t>;</w:t>
-      </w:r>
-    </w:p>
-    <w:p>
-      <w:pPr>
-        <w:pStyle w:val="Bezodstpw"/>
-      </w:pPr>
-      <w:r>
-        <w:tab/>
-      </w:r>
-      <w:r>
-        <w:rPr>
-          <w:color w:val="009900"/>
-        </w:rPr>
-        <w:t>}</w:t>
-      </w:r>
-    </w:p>
-    <w:p>
-      <w:pPr>
-        <w:pStyle w:val="Bezodstpw"/>
-      </w:pPr>
-      <w:r>
-        <w:t> </w:t>
-      </w:r>
-    </w:p>
-    <w:p>
-      <w:pPr>
-        <w:pStyle w:val="Bezodstpw"/>
-      </w:pPr>
-      <w:r>
-        <w:tab/>
-        <w:t xml:space="preserve">User </w:t>
-      </w:r>
-      <w:proofErr w:type="spellStart"/>
       <w:r>
         <w:t>user</w:t>
       </w:r>
-      <w:proofErr w:type="spellEnd"/>
-      <w:r>
-        <w:t xml:space="preserve"> </w:t>
-      </w:r>
-      <w:r>
-        <w:rPr>
-          <w:color w:val="339933"/>
-        </w:rPr>
-        <w:t>=</w:t>
-      </w:r>
-      <w:r>
-        <w:t xml:space="preserve"> </w:t>
-      </w:r>
-      <w:proofErr w:type="spellStart"/>
-      <w:r>
-        <w:rPr>
-          <w:b/>
-          <w:bCs/>
-          <w:color w:val="000000"/>
-        </w:rPr>
-        <w:t>new</w:t>
-      </w:r>
-      <w:proofErr w:type="spellEnd"/>
-      <w:r>
-        <w:t xml:space="preserve"> User</w:t>
-      </w:r>
-      <w:r>
-        <w:rPr>
-          <w:color w:val="009900"/>
-        </w:rPr>
-        <w:t>(</w:t>
-      </w:r>
-      <w:proofErr w:type="spellStart"/>
-      <w:r>
-        <w:t>loginData</w:t>
-      </w:r>
-      <w:proofErr w:type="spellEnd"/>
-      <w:r>
-        <w:rPr>
-          <w:color w:val="009900"/>
-        </w:rPr>
-        <w:t>[</w:t>
-      </w:r>
-      <w:r>
-        <w:rPr>
-          <w:color w:val="CC66CC"/>
-        </w:rPr>
-        <w:t>0</w:t>
-      </w:r>
-      <w:r>
-        <w:rPr>
-          <w:color w:val="009900"/>
-        </w:rPr>
-        <w:t>]</w:t>
-      </w:r>
-      <w:r>
-        <w:t xml:space="preserve">, </w:t>
-      </w:r>
-      <w:proofErr w:type="spellStart"/>
-      <w:r>
-        <w:t>loginData</w:t>
-      </w:r>
-      <w:proofErr w:type="spellEnd"/>
-      <w:r>
-        <w:rPr>
-          <w:color w:val="009900"/>
-        </w:rPr>
-        <w:t>[</w:t>
-      </w:r>
-      <w:r>
-        <w:rPr>
-          <w:color w:val="CC66CC"/>
-        </w:rPr>
-        <w:t>1</w:t>
-      </w:r>
-      <w:r>
-        <w:rPr>
-          <w:color w:val="009900"/>
-        </w:rPr>
-        <w:t>]</w:t>
-      </w:r>
-      <w:r>
-        <w:t xml:space="preserve">, </w:t>
-      </w:r>
-      <w:proofErr w:type="spellStart"/>
-      <w:r>
-        <w:t>loginData</w:t>
-      </w:r>
-      <w:proofErr w:type="spellEnd"/>
-      <w:r>
-        <w:rPr>
-          <w:color w:val="009900"/>
-        </w:rPr>
-        <w:t>[</w:t>
-      </w:r>
-      <w:r>
-        <w:rPr>
-          <w:color w:val="CC66CC"/>
-        </w:rPr>
-        <w:t>2</w:t>
-      </w:r>
-      <w:r>
-        <w:rPr>
-          <w:color w:val="009900"/>
-        </w:rPr>
-        <w:t>])</w:t>
-      </w:r>
-      <w:r>
-        <w:rPr>
-          <w:color w:val="339933"/>
-        </w:rPr>
-        <w:t>;</w:t>
-      </w:r>
-    </w:p>
-    <w:p>
-      <w:pPr>
-        <w:pStyle w:val="Bezodstpw"/>
-      </w:pPr>
-      <w:r>
-        <w:tab/>
-      </w:r>
-      <w:proofErr w:type="spellStart"/>
-      <w:r>
-        <w:t>UserRole</w:t>
-      </w:r>
-      <w:proofErr w:type="spellEnd"/>
-      <w:r>
-        <w:t xml:space="preserve"> role </w:t>
-      </w:r>
-      <w:r>
-        <w:rPr>
-          <w:color w:val="339933"/>
-        </w:rPr>
-        <w:t>=</w:t>
-      </w:r>
-      <w:r>
-        <w:t xml:space="preserve"> </w:t>
-      </w:r>
-      <w:proofErr w:type="spellStart"/>
-      <w:r>
-        <w:t>UserRole.</w:t>
-      </w:r>
-      <w:r>
-        <w:rPr>
-          <w:color w:val="006633"/>
-        </w:rPr>
-        <w:t>None</w:t>
-      </w:r>
-      <w:proofErr w:type="spellEnd"/>
-      <w:r>
-        <w:rPr>
-          <w:color w:val="339933"/>
-        </w:rPr>
-        <w:t>;</w:t>
-      </w:r>
-    </w:p>
-    <w:p>
-      <w:pPr>
-        <w:pStyle w:val="Bezodstpw"/>
-      </w:pPr>
-      <w:r>
-        <w:t> </w:t>
-      </w:r>
-    </w:p>
-    <w:p>
-      <w:pPr>
-        <w:pStyle w:val="Bezodstpw"/>
-      </w:pPr>
-      <w:r>
-        <w:tab/>
-      </w:r>
-      <w:proofErr w:type="spellStart"/>
-      <w:r>
-        <w:rPr>
-          <w:b/>
-          <w:bCs/>
-          <w:color w:val="000000"/>
-        </w:rPr>
-        <w:t>while</w:t>
-      </w:r>
-      <w:proofErr w:type="spellEnd"/>
-      <w:r>
-        <w:t xml:space="preserve"> </w:t>
-      </w:r>
-      <w:r>
-        <w:rPr>
-          <w:color w:val="009900"/>
-        </w:rPr>
-        <w:t>(</w:t>
-      </w:r>
-      <w:r>
-        <w:t xml:space="preserve">role </w:t>
-      </w:r>
-      <w:r>
-        <w:rPr>
-          <w:color w:val="339933"/>
-        </w:rPr>
-        <w:t>==</w:t>
-      </w:r>
-      <w:r>
-        <w:t xml:space="preserve"> </w:t>
-      </w:r>
-      <w:proofErr w:type="spellStart"/>
-      <w:r>
-        <w:t>UserRole.</w:t>
-      </w:r>
-      <w:r>
-        <w:rPr>
-          <w:color w:val="006633"/>
-        </w:rPr>
-        <w:t>None</w:t>
-      </w:r>
-      <w:proofErr w:type="spellEnd"/>
-      <w:r>
-        <w:rPr>
-          <w:color w:val="009900"/>
-        </w:rPr>
-        <w:t>)</w:t>
-      </w:r>
-      <w:r>
-        <w:t xml:space="preserve"> </w:t>
-      </w:r>
-      <w:r>
-        <w:rPr>
-          <w:color w:val="009900"/>
-        </w:rPr>
-        <w:t>{</w:t>
-      </w:r>
-    </w:p>
-    <w:p>
-      <w:pPr>
-        <w:pStyle w:val="Bezodstpw"/>
-      </w:pPr>
-      <w:r>
-        <w:tab/>
-      </w:r>
-      <w:r>
-        <w:tab/>
-      </w:r>
-      <w:r>
-        <w:rPr>
-          <w:color w:val="003399"/>
-        </w:rPr>
-        <w:t>String</w:t>
-      </w:r>
-      <w:r>
-        <w:t xml:space="preserve"> </w:t>
-      </w:r>
-      <w:proofErr w:type="spellStart"/>
-      <w:r>
-        <w:t>userKey</w:t>
-      </w:r>
-      <w:proofErr w:type="spellEnd"/>
-      <w:r>
-        <w:t xml:space="preserve"> </w:t>
-      </w:r>
-      <w:r>
-        <w:rPr>
-          <w:color w:val="339933"/>
-        </w:rPr>
-        <w:t>=</w:t>
-      </w:r>
-      <w:r>
-        <w:t xml:space="preserve"> </w:t>
-      </w:r>
-      <w:proofErr w:type="spellStart"/>
-      <w:r>
-        <w:t>guiHandler.</w:t>
-      </w:r>
-      <w:r>
-        <w:rPr>
-          <w:color w:val="006633"/>
-        </w:rPr>
-        <w:t>showDialogBox</w:t>
-      </w:r>
-      <w:proofErr w:type="spellEnd"/>
-      <w:r>
-        <w:rPr>
-          <w:color w:val="009900"/>
-        </w:rPr>
-        <w:t>(</w:t>
-      </w:r>
-      <w:r>
-        <w:rPr>
-          <w:color w:val="0000FF"/>
-        </w:rPr>
-        <w:t>"Wprowadź klucz dostępu."</w:t>
-      </w:r>
-      <w:r>
-        <w:rPr>
-          <w:color w:val="009900"/>
-        </w:rPr>
-        <w:t>)</w:t>
-      </w:r>
-      <w:r>
-        <w:rPr>
-          <w:color w:val="339933"/>
-        </w:rPr>
-        <w:t>;</w:t>
-      </w:r>
-    </w:p>
-    <w:p>
-      <w:pPr>
-        <w:pStyle w:val="Bezodstpw"/>
-      </w:pPr>
-      <w:r>
-        <w:tab/>
-      </w:r>
-      <w:r>
-        <w:tab/>
-      </w:r>
-      <w:proofErr w:type="spellStart"/>
-      <w:r>
-        <w:t>KeyHandler.</w:t>
-      </w:r>
-      <w:r>
-        <w:rPr>
-          <w:color w:val="006633"/>
-        </w:rPr>
-        <w:t>assignRoleFromKey</w:t>
-      </w:r>
-      <w:proofErr w:type="spellEnd"/>
-      <w:r>
-        <w:rPr>
-          <w:color w:val="009900"/>
-        </w:rPr>
-        <w:t>(</w:t>
-      </w:r>
-      <w:proofErr w:type="spellStart"/>
-      <w:r>
-        <w:t>user</w:t>
-      </w:r>
-      <w:proofErr w:type="spellEnd"/>
-      <w:r>
-        <w:t xml:space="preserve">, </w:t>
-      </w:r>
-      <w:proofErr w:type="spellStart"/>
-      <w:r>
-        <w:t>userKey</w:t>
-      </w:r>
-      <w:proofErr w:type="spellEnd"/>
-      <w:r>
-        <w:rPr>
-          <w:color w:val="009900"/>
-        </w:rPr>
-        <w:t>)</w:t>
-      </w:r>
-      <w:r>
-        <w:rPr>
-          <w:color w:val="339933"/>
-        </w:rPr>
-        <w:t>;</w:t>
-      </w:r>
-    </w:p>
-    <w:p>
-      <w:pPr>
-        <w:pStyle w:val="Bezodstpw"/>
-      </w:pPr>
-      <w:r>
-        <w:tab/>
-      </w:r>
-      <w:r>
-        <w:tab/>
-        <w:t xml:space="preserve">role </w:t>
-      </w:r>
-      <w:r>
-        <w:rPr>
-          <w:color w:val="339933"/>
-        </w:rPr>
-        <w:t>=</w:t>
-      </w:r>
-      <w:r>
-        <w:t xml:space="preserve"> </w:t>
-      </w:r>
-      <w:proofErr w:type="spellStart"/>
-      <w:r>
-        <w:t>user.</w:t>
-      </w:r>
-      <w:r>
-        <w:rPr>
-          <w:color w:val="006633"/>
-        </w:rPr>
-        <w:t>getRole</w:t>
-      </w:r>
-      <w:proofErr w:type="spellEnd"/>
-      <w:r>
-        <w:rPr>
-          <w:color w:val="009900"/>
-        </w:rPr>
-        <w:t>()</w:t>
-      </w:r>
-      <w:r>
-        <w:rPr>
-          <w:color w:val="339933"/>
-        </w:rPr>
-        <w:t>;</w:t>
-      </w:r>
-    </w:p>
-    <w:p>
-      <w:pPr>
-        <w:pStyle w:val="Bezodstpw"/>
-      </w:pPr>
-      <w:r>
-        <w:tab/>
-      </w:r>
-      <w:r>
-        <w:tab/>
-      </w:r>
-      <w:proofErr w:type="spellStart"/>
-      <w:r>
-        <w:rPr>
-          <w:b/>
-          <w:bCs/>
-          <w:color w:val="000000"/>
-        </w:rPr>
-        <w:t>if</w:t>
-      </w:r>
-      <w:proofErr w:type="spellEnd"/>
-      <w:r>
-        <w:rPr>
-          <w:color w:val="009900"/>
-        </w:rPr>
-        <w:t>(</w:t>
-      </w:r>
-      <w:r>
-        <w:t xml:space="preserve">role </w:t>
-      </w:r>
-      <w:r>
-        <w:rPr>
-          <w:color w:val="339933"/>
-        </w:rPr>
-        <w:t>==</w:t>
-      </w:r>
-      <w:r>
-        <w:t xml:space="preserve"> </w:t>
-      </w:r>
-      <w:proofErr w:type="spellStart"/>
-      <w:r>
-        <w:t>UserRole.</w:t>
-      </w:r>
-      <w:r>
-        <w:rPr>
-          <w:color w:val="006633"/>
-        </w:rPr>
-        <w:t>None</w:t>
-      </w:r>
-      <w:proofErr w:type="spellEnd"/>
-      <w:r>
-        <w:rPr>
-          <w:color w:val="009900"/>
-        </w:rPr>
-        <w:t>)</w:t>
-      </w:r>
-    </w:p>
-    <w:p>
-      <w:pPr>
-        <w:pStyle w:val="Bezodstpw"/>
-      </w:pPr>
-      <w:r>
-        <w:tab/>
-      </w:r>
-      <w:r>
-        <w:tab/>
-      </w:r>
-      <w:r>
-        <w:tab/>
-      </w:r>
-      <w:proofErr w:type="spellStart"/>
-      <w:r>
-        <w:t>guiHandler.</w:t>
-      </w:r>
-      <w:r>
-        <w:rPr>
-          <w:color w:val="006633"/>
-        </w:rPr>
-        <w:t>showMessageBox</w:t>
-      </w:r>
-      <w:proofErr w:type="spellEnd"/>
-      <w:r>
-        <w:rPr>
-          <w:color w:val="009900"/>
-        </w:rPr>
-        <w:t>(</w:t>
-      </w:r>
-      <w:r>
-        <w:rPr>
-          <w:color w:val="0000FF"/>
-        </w:rPr>
-        <w:t>"Podany klucz jest błędny."</w:t>
-      </w:r>
-      <w:r>
-        <w:rPr>
-          <w:color w:val="009900"/>
-        </w:rPr>
-        <w:t>)</w:t>
-      </w:r>
-      <w:r>
-        <w:rPr>
-          <w:color w:val="339933"/>
-        </w:rPr>
-        <w:t>;</w:t>
-      </w:r>
-    </w:p>
-    <w:p>
-      <w:pPr>
-        <w:pStyle w:val="Bezodstpw"/>
-      </w:pPr>
-      <w:r>
-        <w:tab/>
-      </w:r>
-      <w:r>
-        <w:rPr>
-          <w:color w:val="009900"/>
-        </w:rPr>
-        <w:t>}</w:t>
-      </w:r>
-    </w:p>
-    <w:p>
-      <w:pPr>
-        <w:pStyle w:val="Bezodstpw"/>
-      </w:pPr>
-      <w:r>
-        <w:t> </w:t>
-      </w:r>
-    </w:p>
-    <w:p>
-      <w:pPr>
-        <w:pStyle w:val="Bezodstpw"/>
-      </w:pPr>
-      <w:r>
-        <w:tab/>
-      </w:r>
-      <w:proofErr w:type="spellStart"/>
-      <w:r>
-        <w:t>guiHandler.</w:t>
-      </w:r>
-      <w:r>
-        <w:rPr>
-          <w:color w:val="006633"/>
-        </w:rPr>
-        <w:t>showMessageBox</w:t>
-      </w:r>
-      <w:proofErr w:type="spellEnd"/>
-      <w:r>
-        <w:rPr>
-          <w:color w:val="009900"/>
-        </w:rPr>
-        <w:t>(</w:t>
-      </w:r>
-      <w:r>
-        <w:rPr>
-          <w:color w:val="0000FF"/>
-        </w:rPr>
-        <w:t>"Dodano nowe konto użytkownika!"</w:t>
-      </w:r>
-      <w:r>
-        <w:rPr>
-          <w:color w:val="009900"/>
-        </w:rPr>
-        <w:t>)</w:t>
-      </w:r>
-      <w:r>
-        <w:rPr>
-          <w:color w:val="339933"/>
-        </w:rPr>
-        <w:t>;</w:t>
-      </w:r>
-    </w:p>
-    <w:p>
-      <w:pPr>
-        <w:pStyle w:val="Bezodstpw"/>
-      </w:pPr>
-      <w:r>
-        <w:tab/>
-      </w:r>
-      <w:proofErr w:type="spellStart"/>
-      <w:r>
-        <w:t>dataBaseApi.</w:t>
-      </w:r>
-      <w:r>
-        <w:rPr>
-          <w:color w:val="006633"/>
-        </w:rPr>
-        <w:t>postNewUser</w:t>
-      </w:r>
-      <w:proofErr w:type="spellEnd"/>
-      <w:r>
-        <w:rPr>
-          <w:color w:val="009900"/>
-        </w:rPr>
-        <w:t>(</w:t>
-      </w:r>
-      <w:proofErr w:type="spellStart"/>
-      <w:r>
-        <w:t>user</w:t>
-      </w:r>
-      <w:proofErr w:type="spellEnd"/>
       <w:r>
         <w:rPr>
           <w:color w:val="009900"/>
@@ -3549,48 +3282,42 @@
     <w:p/>
     <w:p>
       <w:r>
+        <w:t xml:space="preserve">Dla czytelności z diagramu modelującego metodę </w:t>
+      </w:r>
+      <w:r>
+        <w:rPr>
+          <w:rStyle w:val="Uwydatnienie"/>
+        </w:rPr>
+        <w:t>createAccount</w:t>
+      </w:r>
+      <w:r>
+        <w:t xml:space="preserve"> wydzielono do osobnego diagramu sekwencji metodę </w:t>
+      </w:r>
+      <w:r>
+        <w:rPr>
+          <w:rStyle w:val="Uwydatnienie"/>
+        </w:rPr>
+        <w:t>assignRoleFromKey</w:t>
+      </w:r>
+      <w:r>
+        <w:t xml:space="preserve"> z klasy </w:t>
+      </w:r>
+      <w:r>
+        <w:rPr>
+          <w:rStyle w:val="Uwydatnienie"/>
+        </w:rPr>
+        <w:t>KeyHandler</w:t>
+      </w:r>
+      <w:r>
+        <w:t>.</w:t>
+      </w:r>
+    </w:p>
+    <w:p>
+      <w:r>
+        <w:rPr>
+          <w:noProof/>
+        </w:rPr>
         <w:lastRenderedPageBreak/>
-        <w:t xml:space="preserve">Dla czytelności z diagramu modelującego metodę </w:t>
-      </w:r>
-      <w:proofErr w:type="spellStart"/>
-      <w:r>
-        <w:rPr>
-          <w:rStyle w:val="Uwydatnienie"/>
-        </w:rPr>
-        <w:t>createAccount</w:t>
-      </w:r>
-      <w:proofErr w:type="spellEnd"/>
-      <w:r>
-        <w:t xml:space="preserve"> wydzielono do osobnego diagramu sekwencji metodę </w:t>
-      </w:r>
-      <w:proofErr w:type="spellStart"/>
-      <w:r>
-        <w:rPr>
-          <w:rStyle w:val="Uwydatnienie"/>
-        </w:rPr>
-        <w:t>assignRoleFromKey</w:t>
-      </w:r>
-      <w:proofErr w:type="spellEnd"/>
-      <w:r>
-        <w:t xml:space="preserve"> z klasy </w:t>
-      </w:r>
-      <w:proofErr w:type="spellStart"/>
-      <w:r>
-        <w:rPr>
-          <w:rStyle w:val="Uwydatnienie"/>
-        </w:rPr>
-        <w:t>KeyHandler</w:t>
-      </w:r>
-      <w:proofErr w:type="spellEnd"/>
-      <w:r>
-        <w:t>.</w:t>
-      </w:r>
-    </w:p>
-    <w:p>
-      <w:r>
-        <w:rPr>
-          <w:noProof/>
-        </w:rPr>
         <w:drawing>
           <wp:inline distT="0" distB="0" distL="0" distR="0" wp14:anchorId="1C6A3E27" wp14:editId="27E0D4AC">
             <wp:extent cx="5760720" cy="5631180"/>
@@ -3638,25 +3365,21 @@
       <w:r>
         <w:t xml:space="preserve">Kod metody </w:t>
       </w:r>
-      <w:proofErr w:type="spellStart"/>
       <w:r>
         <w:rPr>
           <w:rStyle w:val="Uwydatnienie"/>
         </w:rPr>
         <w:t>assignRoleFromKey</w:t>
       </w:r>
-      <w:proofErr w:type="spellEnd"/>
       <w:r>
         <w:t xml:space="preserve"> z klasy </w:t>
       </w:r>
-      <w:proofErr w:type="spellStart"/>
       <w:r>
         <w:rPr>
           <w:rStyle w:val="Uwydatnienie"/>
         </w:rPr>
         <w:t>KeyHandler</w:t>
       </w:r>
-      <w:proofErr w:type="spellEnd"/>
       <w:r>
         <w:t xml:space="preserve"> zamodelowanej przez diagram sekwencji:</w:t>
       </w:r>
@@ -3665,7 +3388,6 @@
       <w:pPr>
         <w:pStyle w:val="Bezodstpw"/>
       </w:pPr>
-      <w:proofErr w:type="spellStart"/>
       <w:r>
         <w:rPr>
           <w:b/>
@@ -3674,11 +3396,9 @@
         </w:rPr>
         <w:t>static</w:t>
       </w:r>
-      <w:proofErr w:type="spellEnd"/>
       <w:r>
         <w:t xml:space="preserve"> </w:t>
       </w:r>
-      <w:proofErr w:type="spellStart"/>
       <w:r>
         <w:rPr>
           <w:b/>
@@ -3687,15 +3407,58 @@
         </w:rPr>
         <w:t>void</w:t>
       </w:r>
-      <w:proofErr w:type="spellEnd"/>
+      <w:r>
+        <w:t xml:space="preserve"> assignRoleFromKey</w:t>
+      </w:r>
+      <w:r>
+        <w:rPr>
+          <w:color w:val="009900"/>
+        </w:rPr>
+        <w:t>(</w:t>
+      </w:r>
+      <w:r>
+        <w:t xml:space="preserve">User user, </w:t>
+      </w:r>
+      <w:r>
+        <w:rPr>
+          <w:color w:val="003399"/>
+        </w:rPr>
+        <w:t>String</w:t>
+      </w:r>
+      <w:r>
+        <w:t xml:space="preserve"> key</w:t>
+      </w:r>
+      <w:r>
+        <w:rPr>
+          <w:color w:val="009900"/>
+        </w:rPr>
+        <w:t>)</w:t>
+      </w:r>
       <w:r>
         <w:t xml:space="preserve"> </w:t>
       </w:r>
-      <w:proofErr w:type="spellStart"/>
-      <w:r>
-        <w:t>assignRoleFromKey</w:t>
-      </w:r>
-      <w:proofErr w:type="spellEnd"/>
+      <w:r>
+        <w:rPr>
+          <w:color w:val="009900"/>
+        </w:rPr>
+        <w:t>{</w:t>
+      </w:r>
+    </w:p>
+    <w:p>
+      <w:pPr>
+        <w:pStyle w:val="Bezodstpw"/>
+      </w:pPr>
+      <w:r>
+        <w:tab/>
+      </w:r>
+      <w:r>
+        <w:rPr>
+          <w:b/>
+          <w:bCs/>
+          <w:color w:val="000000"/>
+        </w:rPr>
+        <w:t>if</w:t>
+      </w:r>
       <w:r>
         <w:rPr>
           <w:color w:val="009900"/>
@@ -3703,393 +3466,297 @@
         <w:t>(</w:t>
       </w:r>
       <w:r>
-        <w:t xml:space="preserve">User </w:t>
-      </w:r>
-      <w:proofErr w:type="spellStart"/>
-      <w:r>
-        <w:t>user</w:t>
-      </w:r>
-      <w:proofErr w:type="spellEnd"/>
-      <w:r>
-        <w:t xml:space="preserve">, </w:t>
+        <w:t>key.</w:t>
+      </w:r>
+      <w:r>
+        <w:rPr>
+          <w:color w:val="006633"/>
+        </w:rPr>
+        <w:t>equals</w:t>
+      </w:r>
+      <w:r>
+        <w:rPr>
+          <w:color w:val="009900"/>
+        </w:rPr>
+        <w:t>(</w:t>
+      </w:r>
+      <w:r>
+        <w:rPr>
+          <w:color w:val="0000FF"/>
+        </w:rPr>
+        <w:t>""</w:t>
+      </w:r>
+      <w:r>
+        <w:rPr>
+          <w:color w:val="009900"/>
+        </w:rPr>
+        <w:t>)){</w:t>
+      </w:r>
+    </w:p>
+    <w:p>
+      <w:pPr>
+        <w:pStyle w:val="Bezodstpw"/>
+      </w:pPr>
+      <w:r>
+        <w:tab/>
+      </w:r>
+      <w:r>
+        <w:tab/>
+        <w:t>user.</w:t>
+      </w:r>
+      <w:r>
+        <w:rPr>
+          <w:color w:val="006633"/>
+        </w:rPr>
+        <w:t>setRole</w:t>
+      </w:r>
+      <w:r>
+        <w:rPr>
+          <w:color w:val="009900"/>
+        </w:rPr>
+        <w:t>(</w:t>
+      </w:r>
+      <w:r>
+        <w:t>UserRole.</w:t>
+      </w:r>
+      <w:r>
+        <w:rPr>
+          <w:color w:val="006633"/>
+        </w:rPr>
+        <w:t>Customer</w:t>
+      </w:r>
+      <w:r>
+        <w:rPr>
+          <w:color w:val="009900"/>
+        </w:rPr>
+        <w:t>)</w:t>
+      </w:r>
+      <w:r>
+        <w:rPr>
+          <w:color w:val="339933"/>
+        </w:rPr>
+        <w:t>;</w:t>
+      </w:r>
+    </w:p>
+    <w:p>
+      <w:pPr>
+        <w:pStyle w:val="Bezodstpw"/>
+      </w:pPr>
+      <w:r>
+        <w:tab/>
+      </w:r>
+      <w:r>
+        <w:rPr>
+          <w:color w:val="009900"/>
+        </w:rPr>
+        <w:t>}</w:t>
+      </w:r>
+    </w:p>
+    <w:p>
+      <w:pPr>
+        <w:pStyle w:val="Bezodstpw"/>
+      </w:pPr>
+      <w:r>
+        <w:tab/>
+      </w:r>
+      <w:r>
+        <w:rPr>
+          <w:b/>
+          <w:bCs/>
+          <w:color w:val="000000"/>
+        </w:rPr>
+        <w:t>else</w:t>
+      </w:r>
+      <w:r>
+        <w:t xml:space="preserve"> </w:t>
+      </w:r>
+      <w:r>
+        <w:rPr>
+          <w:b/>
+          <w:bCs/>
+          <w:color w:val="000000"/>
+        </w:rPr>
+        <w:t>if</w:t>
+      </w:r>
+      <w:r>
+        <w:rPr>
+          <w:color w:val="009900"/>
+        </w:rPr>
+        <w:t>(</w:t>
+      </w:r>
+      <w:r>
+        <w:t>key.</w:t>
+      </w:r>
+      <w:r>
+        <w:rPr>
+          <w:color w:val="006633"/>
+        </w:rPr>
+        <w:t>equals</w:t>
+      </w:r>
+      <w:r>
+        <w:rPr>
+          <w:color w:val="009900"/>
+        </w:rPr>
+        <w:t>(</w:t>
+      </w:r>
+      <w:r>
+        <w:t>COORDINATOR_KEY</w:t>
+      </w:r>
+      <w:r>
+        <w:rPr>
+          <w:color w:val="009900"/>
+        </w:rPr>
+        <w:t>)){</w:t>
+      </w:r>
+    </w:p>
+    <w:p>
+      <w:pPr>
+        <w:pStyle w:val="Bezodstpw"/>
+      </w:pPr>
+      <w:r>
+        <w:tab/>
+      </w:r>
+      <w:r>
+        <w:tab/>
+        <w:t>user.</w:t>
+      </w:r>
+      <w:r>
+        <w:rPr>
+          <w:color w:val="006633"/>
+        </w:rPr>
+        <w:t>setRole</w:t>
+      </w:r>
+      <w:r>
+        <w:rPr>
+          <w:color w:val="009900"/>
+        </w:rPr>
+        <w:t>(</w:t>
+      </w:r>
+      <w:r>
+        <w:t>UserRole.</w:t>
+      </w:r>
+      <w:r>
+        <w:rPr>
+          <w:color w:val="006633"/>
+        </w:rPr>
+        <w:t>Coordinator</w:t>
+      </w:r>
+      <w:r>
+        <w:rPr>
+          <w:color w:val="009900"/>
+        </w:rPr>
+        <w:t>)</w:t>
+      </w:r>
+      <w:r>
+        <w:rPr>
+          <w:color w:val="339933"/>
+        </w:rPr>
+        <w:t>;</w:t>
+      </w:r>
+    </w:p>
+    <w:p>
+      <w:pPr>
+        <w:pStyle w:val="Bezodstpw"/>
+      </w:pPr>
+      <w:r>
+        <w:tab/>
+      </w:r>
+      <w:r>
+        <w:rPr>
+          <w:color w:val="009900"/>
+        </w:rPr>
+        <w:t>}</w:t>
+      </w:r>
+    </w:p>
+    <w:p>
+      <w:pPr>
+        <w:pStyle w:val="Bezodstpw"/>
+      </w:pPr>
+      <w:r>
+        <w:tab/>
+      </w:r>
+      <w:r>
+        <w:rPr>
+          <w:b/>
+          <w:bCs/>
+          <w:color w:val="000000"/>
+        </w:rPr>
+        <w:t>else</w:t>
+      </w:r>
+      <w:r>
+        <w:t xml:space="preserve"> </w:t>
+      </w:r>
+      <w:r>
+        <w:rPr>
+          <w:b/>
+          <w:bCs/>
+          <w:color w:val="000000"/>
+        </w:rPr>
+        <w:t>if</w:t>
+      </w:r>
+      <w:r>
+        <w:rPr>
+          <w:color w:val="009900"/>
+        </w:rPr>
+        <w:t>(</w:t>
+      </w:r>
+      <w:r>
+        <w:t>key.</w:t>
+      </w:r>
+      <w:r>
+        <w:rPr>
+          <w:color w:val="006633"/>
+        </w:rPr>
+        <w:t>equals</w:t>
+      </w:r>
+      <w:r>
+        <w:rPr>
+          <w:color w:val="009900"/>
+        </w:rPr>
+        <w:t>(</w:t>
+      </w:r>
+      <w:r>
+        <w:t>DRIVER_KEY</w:t>
+      </w:r>
+      <w:r>
+        <w:rPr>
+          <w:color w:val="009900"/>
+        </w:rPr>
+        <w:t>)){</w:t>
+      </w:r>
+    </w:p>
+    <w:p>
+      <w:pPr>
+        <w:pStyle w:val="Bezodstpw"/>
+      </w:pPr>
+      <w:r>
+        <w:tab/>
+      </w:r>
+      <w:r>
+        <w:tab/>
+        <w:t>user.</w:t>
+      </w:r>
+      <w:r>
+        <w:rPr>
+          <w:color w:val="006633"/>
+        </w:rPr>
+        <w:t>setRole</w:t>
+      </w:r>
+      <w:r>
+        <w:rPr>
+          <w:color w:val="009900"/>
+        </w:rPr>
+        <w:t>(</w:t>
+      </w:r>
+      <w:r>
+        <w:t>UserRole.</w:t>
       </w:r>
       <w:r>
         <w:rPr>
           <w:color w:val="003399"/>
         </w:rPr>
-        <w:t>String</w:t>
-      </w:r>
-      <w:r>
-        <w:t xml:space="preserve"> </w:t>
-      </w:r>
-      <w:proofErr w:type="spellStart"/>
-      <w:r>
-        <w:t>key</w:t>
-      </w:r>
-      <w:proofErr w:type="spellEnd"/>
-      <w:r>
-        <w:rPr>
-          <w:color w:val="009900"/>
-        </w:rPr>
-        <w:t>)</w:t>
-      </w:r>
-      <w:r>
-        <w:t xml:space="preserve"> </w:t>
-      </w:r>
-      <w:r>
-        <w:rPr>
-          <w:color w:val="009900"/>
-        </w:rPr>
-        <w:t>{</w:t>
-      </w:r>
-    </w:p>
-    <w:p>
-      <w:pPr>
-        <w:pStyle w:val="Bezodstpw"/>
-      </w:pPr>
-      <w:r>
-        <w:tab/>
-      </w:r>
-      <w:proofErr w:type="spellStart"/>
-      <w:r>
-        <w:rPr>
-          <w:b/>
-          <w:bCs/>
-          <w:color w:val="000000"/>
-        </w:rPr>
-        <w:t>if</w:t>
-      </w:r>
-      <w:proofErr w:type="spellEnd"/>
-      <w:r>
-        <w:rPr>
-          <w:color w:val="009900"/>
-        </w:rPr>
-        <w:t>(</w:t>
-      </w:r>
-      <w:proofErr w:type="spellStart"/>
-      <w:r>
-        <w:t>key.</w:t>
-      </w:r>
-      <w:r>
-        <w:rPr>
-          <w:color w:val="006633"/>
-        </w:rPr>
-        <w:t>equals</w:t>
-      </w:r>
-      <w:proofErr w:type="spellEnd"/>
-      <w:r>
-        <w:rPr>
-          <w:color w:val="009900"/>
-        </w:rPr>
-        <w:t>(</w:t>
-      </w:r>
-      <w:r>
-        <w:rPr>
-          <w:color w:val="0000FF"/>
-        </w:rPr>
-        <w:t>""</w:t>
-      </w:r>
-      <w:r>
-        <w:rPr>
-          <w:color w:val="009900"/>
-        </w:rPr>
-        <w:t>)){</w:t>
-      </w:r>
-    </w:p>
-    <w:p>
-      <w:pPr>
-        <w:pStyle w:val="Bezodstpw"/>
-      </w:pPr>
-      <w:r>
-        <w:tab/>
-      </w:r>
-      <w:r>
-        <w:tab/>
-      </w:r>
-      <w:proofErr w:type="spellStart"/>
-      <w:r>
-        <w:t>user.</w:t>
-      </w:r>
-      <w:r>
-        <w:rPr>
-          <w:color w:val="006633"/>
-        </w:rPr>
-        <w:t>setRole</w:t>
-      </w:r>
-      <w:proofErr w:type="spellEnd"/>
-      <w:r>
-        <w:rPr>
-          <w:color w:val="009900"/>
-        </w:rPr>
-        <w:t>(</w:t>
-      </w:r>
-      <w:proofErr w:type="spellStart"/>
-      <w:r>
-        <w:t>UserRole.</w:t>
-      </w:r>
-      <w:r>
-        <w:rPr>
-          <w:color w:val="006633"/>
-        </w:rPr>
-        <w:t>Customer</w:t>
-      </w:r>
-      <w:proofErr w:type="spellEnd"/>
-      <w:r>
-        <w:rPr>
-          <w:color w:val="009900"/>
-        </w:rPr>
-        <w:t>)</w:t>
-      </w:r>
-      <w:r>
-        <w:rPr>
-          <w:color w:val="339933"/>
-        </w:rPr>
-        <w:t>;</w:t>
-      </w:r>
-    </w:p>
-    <w:p>
-      <w:pPr>
-        <w:pStyle w:val="Bezodstpw"/>
-      </w:pPr>
-      <w:r>
-        <w:tab/>
-      </w:r>
-      <w:r>
-        <w:rPr>
-          <w:color w:val="009900"/>
-        </w:rPr>
-        <w:t>}</w:t>
-      </w:r>
-    </w:p>
-    <w:p>
-      <w:pPr>
-        <w:pStyle w:val="Bezodstpw"/>
-      </w:pPr>
-      <w:r>
-        <w:tab/>
-      </w:r>
-      <w:proofErr w:type="spellStart"/>
-      <w:r>
-        <w:rPr>
-          <w:b/>
-          <w:bCs/>
-          <w:color w:val="000000"/>
-        </w:rPr>
-        <w:t>else</w:t>
-      </w:r>
-      <w:proofErr w:type="spellEnd"/>
-      <w:r>
-        <w:t xml:space="preserve"> </w:t>
-      </w:r>
-      <w:proofErr w:type="spellStart"/>
-      <w:r>
-        <w:rPr>
-          <w:b/>
-          <w:bCs/>
-          <w:color w:val="000000"/>
-        </w:rPr>
-        <w:t>if</w:t>
-      </w:r>
-      <w:proofErr w:type="spellEnd"/>
-      <w:r>
-        <w:rPr>
-          <w:color w:val="009900"/>
-        </w:rPr>
-        <w:t>(</w:t>
-      </w:r>
-      <w:proofErr w:type="spellStart"/>
-      <w:r>
-        <w:t>key.</w:t>
-      </w:r>
-      <w:r>
-        <w:rPr>
-          <w:color w:val="006633"/>
-        </w:rPr>
-        <w:t>equals</w:t>
-      </w:r>
-      <w:proofErr w:type="spellEnd"/>
-      <w:r>
-        <w:rPr>
-          <w:color w:val="009900"/>
-        </w:rPr>
-        <w:t>(</w:t>
-      </w:r>
-      <w:r>
-        <w:t>COORDINATOR_KEY</w:t>
-      </w:r>
-      <w:r>
-        <w:rPr>
-          <w:color w:val="009900"/>
-        </w:rPr>
-        <w:t>)){</w:t>
-      </w:r>
-    </w:p>
-    <w:p>
-      <w:pPr>
-        <w:pStyle w:val="Bezodstpw"/>
-      </w:pPr>
-      <w:r>
-        <w:tab/>
-      </w:r>
-      <w:r>
-        <w:tab/>
-      </w:r>
-      <w:proofErr w:type="spellStart"/>
-      <w:r>
-        <w:t>user.</w:t>
-      </w:r>
-      <w:r>
-        <w:rPr>
-          <w:color w:val="006633"/>
-        </w:rPr>
-        <w:t>setRole</w:t>
-      </w:r>
-      <w:proofErr w:type="spellEnd"/>
-      <w:r>
-        <w:rPr>
-          <w:color w:val="009900"/>
-        </w:rPr>
-        <w:t>(</w:t>
-      </w:r>
-      <w:proofErr w:type="spellStart"/>
-      <w:r>
-        <w:t>UserRole.</w:t>
-      </w:r>
-      <w:r>
-        <w:rPr>
-          <w:color w:val="006633"/>
-        </w:rPr>
-        <w:t>Coordinator</w:t>
-      </w:r>
-      <w:proofErr w:type="spellEnd"/>
-      <w:r>
-        <w:rPr>
-          <w:color w:val="009900"/>
-        </w:rPr>
-        <w:t>)</w:t>
-      </w:r>
-      <w:r>
-        <w:rPr>
-          <w:color w:val="339933"/>
-        </w:rPr>
-        <w:t>;</w:t>
-      </w:r>
-    </w:p>
-    <w:p>
-      <w:pPr>
-        <w:pStyle w:val="Bezodstpw"/>
-      </w:pPr>
-      <w:r>
-        <w:tab/>
-      </w:r>
-      <w:r>
-        <w:rPr>
-          <w:color w:val="009900"/>
-        </w:rPr>
-        <w:t>}</w:t>
-      </w:r>
-    </w:p>
-    <w:p>
-      <w:pPr>
-        <w:pStyle w:val="Bezodstpw"/>
-      </w:pPr>
-      <w:r>
-        <w:tab/>
-      </w:r>
-      <w:proofErr w:type="spellStart"/>
-      <w:r>
-        <w:rPr>
-          <w:b/>
-          <w:bCs/>
-          <w:color w:val="000000"/>
-        </w:rPr>
-        <w:t>else</w:t>
-      </w:r>
-      <w:proofErr w:type="spellEnd"/>
-      <w:r>
-        <w:t xml:space="preserve"> </w:t>
-      </w:r>
-      <w:proofErr w:type="spellStart"/>
-      <w:r>
-        <w:rPr>
-          <w:b/>
-          <w:bCs/>
-          <w:color w:val="000000"/>
-        </w:rPr>
-        <w:t>if</w:t>
-      </w:r>
-      <w:proofErr w:type="spellEnd"/>
-      <w:r>
-        <w:rPr>
-          <w:color w:val="009900"/>
-        </w:rPr>
-        <w:t>(</w:t>
-      </w:r>
-      <w:proofErr w:type="spellStart"/>
-      <w:r>
-        <w:t>key.</w:t>
-      </w:r>
-      <w:r>
-        <w:rPr>
-          <w:color w:val="006633"/>
-        </w:rPr>
-        <w:t>equals</w:t>
-      </w:r>
-      <w:proofErr w:type="spellEnd"/>
-      <w:r>
-        <w:rPr>
-          <w:color w:val="009900"/>
-        </w:rPr>
-        <w:t>(</w:t>
-      </w:r>
-      <w:r>
-        <w:t>DRIVER_KEY</w:t>
-      </w:r>
-      <w:r>
-        <w:rPr>
-          <w:color w:val="009900"/>
-        </w:rPr>
-        <w:t>)){</w:t>
-      </w:r>
-    </w:p>
-    <w:p>
-      <w:pPr>
-        <w:pStyle w:val="Bezodstpw"/>
-      </w:pPr>
-      <w:r>
-        <w:tab/>
-      </w:r>
-      <w:r>
-        <w:tab/>
-      </w:r>
-      <w:proofErr w:type="spellStart"/>
-      <w:r>
-        <w:t>user.</w:t>
-      </w:r>
-      <w:r>
-        <w:rPr>
-          <w:color w:val="006633"/>
-        </w:rPr>
-        <w:t>setRole</w:t>
-      </w:r>
-      <w:proofErr w:type="spellEnd"/>
-      <w:r>
-        <w:rPr>
-          <w:color w:val="009900"/>
-        </w:rPr>
-        <w:t>(</w:t>
-      </w:r>
-      <w:proofErr w:type="spellStart"/>
-      <w:r>
-        <w:t>UserRole.</w:t>
-      </w:r>
-      <w:r>
-        <w:rPr>
-          <w:color w:val="003399"/>
-        </w:rPr>
         <w:t>Driver</w:t>
       </w:r>
-      <w:proofErr w:type="spellEnd"/>
       <w:r>
         <w:rPr>
           <w:color w:val="009900"/>

</xml_diff>